<commit_message>
AIRFLOW_METER_B: update debug log
</commit_message>
<xml_diff>
--- a/AIRFLOW_METER_B/debug/调试记录.docx
+++ b/AIRFLOW_METER_B/debug/调试记录.docx
@@ -27,21 +27,7 @@
         <w:rPr>
           <w:rFonts w:hint="eastAsia"/>
         </w:rPr>
-        <w:t>使用万用表通</w:t>
-      </w:r>
-      <w:proofErr w:type="gramStart"/>
-      <w:r>
-        <w:rPr>
-          <w:rFonts w:hint="eastAsia"/>
-        </w:rPr>
-        <w:t>断档位</w:t>
-      </w:r>
-      <w:proofErr w:type="gramEnd"/>
-      <w:r>
-        <w:rPr>
-          <w:rFonts w:hint="eastAsia"/>
-        </w:rPr>
-        <w:t>测试</w:t>
+        <w:t>使用万用表通断档位测试</w:t>
       </w:r>
       <w:r>
         <w:rPr>
@@ -91,14 +77,7 @@
               <w:rPr>
                 <w:rFonts w:hint="eastAsia"/>
               </w:rPr>
-              <w:t>电压</w:t>
-            </w:r>
-            <w:proofErr w:type="gramStart"/>
-            <w:r>
-              <w:rPr>
-                <w:rFonts w:hint="eastAsia"/>
-              </w:rPr>
-              <w:t>点</w:t>
+              <w:t>电压点</w:t>
             </w:r>
             <w:r>
               <w:rPr>
@@ -112,7 +91,6 @@
               </w:rPr>
               <w:t>标</w:t>
             </w:r>
-            <w:proofErr w:type="gramEnd"/>
           </w:p>
         </w:tc>
         <w:tc>
@@ -328,7 +306,100 @@
               <w:spacing w:line="220" w:lineRule="atLeast"/>
             </w:pPr>
             <w:r>
+              <w:rPr>
+                <w:rFonts w:hint="eastAsia"/>
+              </w:rPr>
               <w:t>3</w:t>
+            </w:r>
+          </w:p>
+        </w:tc>
+        <w:tc>
+          <w:tcPr>
+            <w:tcW w:w="2223" w:type="dxa"/>
+          </w:tcPr>
+          <w:p>
+            <w:pPr>
+              <w:spacing w:line="220" w:lineRule="atLeast"/>
+            </w:pPr>
+            <w:r>
+              <w:rPr>
+                <w:rFonts w:hint="eastAsia"/>
+              </w:rPr>
+              <w:t>V</w:t>
+            </w:r>
+            <w:r>
+              <w:t>D18</w:t>
+            </w:r>
+          </w:p>
+        </w:tc>
+        <w:tc>
+          <w:tcPr>
+            <w:tcW w:w="2180" w:type="dxa"/>
+          </w:tcPr>
+          <w:p>
+            <w:pPr>
+              <w:spacing w:line="220" w:lineRule="atLeast"/>
+              <w:rPr>
+                <w:rFonts w:hint="eastAsia"/>
+                <w:color w:val="00FF00"/>
+                <w:highlight w:val="black"/>
+              </w:rPr>
+            </w:pPr>
+            <w:r>
+              <w:rPr>
+                <w:rFonts w:hint="eastAsia"/>
+                <w:color w:val="00FF00"/>
+                <w:highlight w:val="black"/>
+              </w:rPr>
+              <w:t>不通</w:t>
+            </w:r>
+          </w:p>
+        </w:tc>
+        <w:tc>
+          <w:tcPr>
+            <w:tcW w:w="2027" w:type="dxa"/>
+          </w:tcPr>
+          <w:p>
+            <w:pPr>
+              <w:spacing w:line="220" w:lineRule="atLeast"/>
+              <w:rPr>
+                <w:rFonts w:hint="eastAsia"/>
+                <w:color w:val="00FF00"/>
+                <w:highlight w:val="black"/>
+              </w:rPr>
+            </w:pPr>
+            <w:r>
+              <w:rPr>
+                <w:rFonts w:hint="eastAsia"/>
+                <w:color w:val="00FF00"/>
+                <w:highlight w:val="black"/>
+              </w:rPr>
+              <w:t>P</w:t>
+            </w:r>
+            <w:r>
+              <w:rPr>
+                <w:color w:val="00FF00"/>
+                <w:highlight w:val="black"/>
+              </w:rPr>
+              <w:t>ASS</w:t>
+            </w:r>
+          </w:p>
+        </w:tc>
+      </w:tr>
+      <w:tr>
+        <w:tc>
+          <w:tcPr>
+            <w:tcW w:w="2092" w:type="dxa"/>
+          </w:tcPr>
+          <w:p>
+            <w:pPr>
+              <w:spacing w:line="220" w:lineRule="atLeast"/>
+            </w:pPr>
+            <w:r>
+              <w:rPr>
+                <w:rFonts w:hint="eastAsia"/>
+              </w:rPr>
+              <w:t>4</w:t>
             </w:r>
           </w:p>
         </w:tc>
@@ -523,16 +594,8 @@
               <w:rPr>
                 <w:rFonts w:hint="eastAsia"/>
               </w:rPr>
-              <w:t>电压</w:t>
-            </w:r>
-            <w:proofErr w:type="gramStart"/>
-            <w:r>
-              <w:rPr>
-                <w:rFonts w:hint="eastAsia"/>
-              </w:rPr>
-              <w:t>点表标</w:t>
-            </w:r>
-            <w:proofErr w:type="gramEnd"/>
+              <w:t>电压点表标</w:t>
+            </w:r>
           </w:p>
         </w:tc>
         <w:tc>
@@ -607,13 +670,27 @@
                 <w:highlight w:val="black"/>
               </w:rPr>
             </w:pPr>
-            <w:proofErr w:type="spellStart"/>
-            <w:r>
-              <w:rPr>
-                <w:color w:val="00FF00"/>
-                <w:highlight w:val="black"/>
-              </w:rPr>
-              <w:t>x</w:t>
+            <w:r>
+              <w:rPr>
+                <w:color w:val="00FF00"/>
+                <w:highlight w:val="black"/>
+              </w:rPr>
+              <w:t>5</w:t>
+            </w:r>
+            <w:r>
+              <w:rPr>
+                <w:rFonts w:hint="eastAsia"/>
+                <w:color w:val="00FF00"/>
+                <w:highlight w:val="black"/>
+              </w:rPr>
+              <w:t>.</w:t>
+            </w:r>
+            <w:r>
+              <w:rPr>
+                <w:color w:val="00FF00"/>
+                <w:highlight w:val="black"/>
+              </w:rPr>
+              <w:t>06</w:t>
             </w:r>
             <w:r>
               <w:rPr>
@@ -623,7 +700,6 @@
               </w:rPr>
               <w:t>V</w:t>
             </w:r>
-            <w:proofErr w:type="spellEnd"/>
           </w:p>
         </w:tc>
         <w:tc>
@@ -638,6 +714,21 @@
                 <w:highlight w:val="black"/>
               </w:rPr>
             </w:pPr>
+            <w:r>
+              <w:rPr>
+                <w:rFonts w:hint="eastAsia"/>
+                <w:color w:val="00FF00"/>
+                <w:highlight w:val="black"/>
+              </w:rPr>
+              <w:t>P</w:t>
+            </w:r>
+            <w:r>
+              <w:rPr>
+                <w:color w:val="00FF00"/>
+                <w:highlight w:val="black"/>
+              </w:rPr>
+              <w:t>ASS</w:t>
+            </w:r>
           </w:p>
         </w:tc>
       </w:tr>
@@ -680,13 +771,12 @@
                 <w:highlight w:val="black"/>
               </w:rPr>
             </w:pPr>
-            <w:proofErr w:type="spellStart"/>
-            <w:r>
-              <w:rPr>
-                <w:color w:val="00FF00"/>
-                <w:highlight w:val="black"/>
-              </w:rPr>
-              <w:t>x</w:t>
+            <w:r>
+              <w:rPr>
+                <w:color w:val="00FF00"/>
+                <w:highlight w:val="black"/>
+              </w:rPr>
+              <w:t>3.141</w:t>
             </w:r>
             <w:r>
               <w:rPr>
@@ -696,7 +786,6 @@
               </w:rPr>
               <w:t>V</w:t>
             </w:r>
-            <w:proofErr w:type="spellEnd"/>
           </w:p>
         </w:tc>
         <w:tc>
@@ -711,6 +800,21 @@
                 <w:highlight w:val="black"/>
               </w:rPr>
             </w:pPr>
+            <w:r>
+              <w:rPr>
+                <w:rFonts w:hint="eastAsia"/>
+                <w:color w:val="00FF00"/>
+                <w:highlight w:val="black"/>
+              </w:rPr>
+              <w:t>P</w:t>
+            </w:r>
+            <w:r>
+              <w:rPr>
+                <w:color w:val="00FF00"/>
+                <w:highlight w:val="black"/>
+              </w:rPr>
+              <w:t>ASS</w:t>
+            </w:r>
           </w:p>
         </w:tc>
       </w:tr>
@@ -724,6 +828,9 @@
               <w:spacing w:line="220" w:lineRule="atLeast"/>
             </w:pPr>
             <w:r>
+              <w:rPr>
+                <w:rFonts w:hint="eastAsia"/>
+              </w:rPr>
               <w:t>3</w:t>
             </w:r>
           </w:p>
@@ -743,6 +850,102 @@
               <w:t>V</w:t>
             </w:r>
             <w:r>
+              <w:t>D18</w:t>
+            </w:r>
+          </w:p>
+        </w:tc>
+        <w:tc>
+          <w:tcPr>
+            <w:tcW w:w="2381" w:type="dxa"/>
+          </w:tcPr>
+          <w:p>
+            <w:pPr>
+              <w:spacing w:line="220" w:lineRule="atLeast"/>
+              <w:rPr>
+                <w:color w:val="00FF00"/>
+                <w:highlight w:val="black"/>
+              </w:rPr>
+            </w:pPr>
+            <w:r>
+              <w:rPr>
+                <w:rFonts w:hint="eastAsia"/>
+                <w:color w:val="00FF00"/>
+                <w:highlight w:val="black"/>
+              </w:rPr>
+              <w:t>1</w:t>
+            </w:r>
+            <w:r>
+              <w:rPr>
+                <w:color w:val="00FF00"/>
+                <w:highlight w:val="black"/>
+              </w:rPr>
+              <w:t>.865V</w:t>
+            </w:r>
+          </w:p>
+        </w:tc>
+        <w:tc>
+          <w:tcPr>
+            <w:tcW w:w="1952" w:type="dxa"/>
+          </w:tcPr>
+          <w:p>
+            <w:pPr>
+              <w:spacing w:line="220" w:lineRule="atLeast"/>
+              <w:rPr>
+                <w:rFonts w:hint="eastAsia"/>
+                <w:color w:val="00FF00"/>
+                <w:highlight w:val="black"/>
+              </w:rPr>
+            </w:pPr>
+            <w:r>
+              <w:rPr>
+                <w:rFonts w:hint="eastAsia"/>
+                <w:color w:val="00FF00"/>
+                <w:highlight w:val="black"/>
+              </w:rPr>
+              <w:t>P</w:t>
+            </w:r>
+            <w:r>
+              <w:rPr>
+                <w:color w:val="00FF00"/>
+                <w:highlight w:val="black"/>
+              </w:rPr>
+              <w:t>ASS</w:t>
+            </w:r>
+          </w:p>
+        </w:tc>
+      </w:tr>
+      <w:tr>
+        <w:tc>
+          <w:tcPr>
+            <w:tcW w:w="2024" w:type="dxa"/>
+          </w:tcPr>
+          <w:p>
+            <w:pPr>
+              <w:spacing w:line="220" w:lineRule="atLeast"/>
+            </w:pPr>
+            <w:r>
+              <w:rPr>
+                <w:rFonts w:hint="eastAsia"/>
+              </w:rPr>
+              <w:t>4</w:t>
+            </w:r>
+          </w:p>
+        </w:tc>
+        <w:tc>
+          <w:tcPr>
+            <w:tcW w:w="2165" w:type="dxa"/>
+          </w:tcPr>
+          <w:p>
+            <w:pPr>
+              <w:spacing w:line="220" w:lineRule="atLeast"/>
+            </w:pPr>
+            <w:r>
+              <w:rPr>
+                <w:rFonts w:hint="eastAsia"/>
+              </w:rPr>
+              <w:t>V</w:t>
+            </w:r>
+            <w:r>
               <w:t>CC33</w:t>
             </w:r>
           </w:p>
@@ -759,13 +962,12 @@
                 <w:highlight w:val="black"/>
               </w:rPr>
             </w:pPr>
-            <w:proofErr w:type="spellStart"/>
-            <w:r>
-              <w:rPr>
-                <w:color w:val="00FF00"/>
-                <w:highlight w:val="black"/>
-              </w:rPr>
-              <w:t>x</w:t>
+            <w:r>
+              <w:rPr>
+                <w:color w:val="00FF00"/>
+                <w:highlight w:val="black"/>
+              </w:rPr>
+              <w:t>3.297</w:t>
             </w:r>
             <w:r>
               <w:rPr>
@@ -775,7 +977,6 @@
               </w:rPr>
               <w:t>V</w:t>
             </w:r>
-            <w:proofErr w:type="spellEnd"/>
           </w:p>
         </w:tc>
         <w:tc>
@@ -790,6 +991,21 @@
                 <w:highlight w:val="black"/>
               </w:rPr>
             </w:pPr>
+            <w:r>
+              <w:rPr>
+                <w:rFonts w:hint="eastAsia"/>
+                <w:color w:val="00FF00"/>
+                <w:highlight w:val="black"/>
+              </w:rPr>
+              <w:t>P</w:t>
+            </w:r>
+            <w:r>
+              <w:rPr>
+                <w:color w:val="00FF00"/>
+                <w:highlight w:val="black"/>
+              </w:rPr>
+              <w:t>ASS</w:t>
+            </w:r>
           </w:p>
         </w:tc>
       </w:tr>
@@ -797,9 +1013,6 @@
     <w:p>
       <w:pPr>
         <w:spacing w:line="220" w:lineRule="atLeast"/>
-        <w:rPr>
-          <w:rFonts w:hint="eastAsia"/>
-        </w:rPr>
       </w:pPr>
     </w:p>
     <w:p>
@@ -1066,14 +1279,12 @@
               </w:rPr>
               <w:t>MCU</w:t>
             </w:r>
-            <w:proofErr w:type="gramStart"/>
             <w:r>
               <w:rPr>
                 <w:rFonts w:hint="eastAsia"/>
               </w:rPr>
               <w:t>烧写</w:t>
             </w:r>
-            <w:proofErr w:type="gramEnd"/>
           </w:p>
         </w:tc>
         <w:tc>
@@ -1154,14 +1365,12 @@
             <w:pPr>
               <w:spacing w:line="220" w:lineRule="atLeast"/>
             </w:pPr>
-            <w:proofErr w:type="gramStart"/>
             <w:r>
               <w:rPr>
                 <w:rFonts w:hint="eastAsia"/>
               </w:rPr>
               <w:t>板载</w:t>
             </w:r>
-            <w:proofErr w:type="gramEnd"/>
             <w:r>
               <w:rPr>
                 <w:rFonts w:hint="eastAsia"/>
@@ -1331,7 +1540,256 @@
     </w:p>
     <w:p>
       <w:pPr>
+        <w:pStyle w:val="a3"/>
+        <w:numPr>
+          <w:ilvl w:val="0"/>
+          <w:numId w:val="1"/>
+        </w:numPr>
         <w:spacing w:line="220" w:lineRule="atLeast"/>
+        <w:ind w:firstLineChars="0"/>
+      </w:pPr>
+      <w:r>
+        <w:rPr>
+          <w:rFonts w:hint="eastAsia"/>
+        </w:rPr>
+        <w:t>功能测试：</w:t>
+      </w:r>
+    </w:p>
+    <w:tbl>
+      <w:tblPr>
+        <w:tblStyle w:val="a4"/>
+        <w:tblW w:w="0" w:type="auto"/>
+        <w:tblLook w:val="04A0" w:firstRow="1" w:lastRow="0" w:firstColumn="1" w:lastColumn="0" w:noHBand="0" w:noVBand="1"/>
+      </w:tblPr>
+      <w:tblGrid>
+        <w:gridCol w:w="2024"/>
+        <w:gridCol w:w="2165"/>
+        <w:gridCol w:w="2381"/>
+        <w:gridCol w:w="1952"/>
+      </w:tblGrid>
+      <w:tr>
+        <w:tc>
+          <w:tcPr>
+            <w:tcW w:w="2024" w:type="dxa"/>
+          </w:tcPr>
+          <w:p>
+            <w:pPr>
+              <w:spacing w:line="220" w:lineRule="atLeast"/>
+            </w:pPr>
+            <w:r>
+              <w:rPr>
+                <w:rFonts w:hint="eastAsia"/>
+              </w:rPr>
+              <w:t>序号</w:t>
+            </w:r>
+          </w:p>
+        </w:tc>
+        <w:tc>
+          <w:tcPr>
+            <w:tcW w:w="2165" w:type="dxa"/>
+          </w:tcPr>
+          <w:p>
+            <w:pPr>
+              <w:spacing w:line="220" w:lineRule="atLeast"/>
+            </w:pPr>
+            <w:r>
+              <w:rPr>
+                <w:rFonts w:hint="eastAsia"/>
+              </w:rPr>
+              <w:t>项目</w:t>
+            </w:r>
+          </w:p>
+        </w:tc>
+        <w:tc>
+          <w:tcPr>
+            <w:tcW w:w="2381" w:type="dxa"/>
+          </w:tcPr>
+          <w:p>
+            <w:pPr>
+              <w:spacing w:line="220" w:lineRule="atLeast"/>
+            </w:pPr>
+            <w:r>
+              <w:rPr>
+                <w:rFonts w:hint="eastAsia"/>
+              </w:rPr>
+              <w:t>测试方法</w:t>
+            </w:r>
+          </w:p>
+        </w:tc>
+        <w:tc>
+          <w:tcPr>
+            <w:tcW w:w="1952" w:type="dxa"/>
+          </w:tcPr>
+          <w:p>
+            <w:pPr>
+              <w:spacing w:line="220" w:lineRule="atLeast"/>
+            </w:pPr>
+            <w:r>
+              <w:rPr>
+                <w:rFonts w:hint="eastAsia"/>
+              </w:rPr>
+              <w:t>结果</w:t>
+            </w:r>
+          </w:p>
+        </w:tc>
+      </w:tr>
+      <w:tr>
+        <w:tc>
+          <w:tcPr>
+            <w:tcW w:w="2024" w:type="dxa"/>
+          </w:tcPr>
+          <w:p>
+            <w:pPr>
+              <w:spacing w:line="220" w:lineRule="atLeast"/>
+            </w:pPr>
+            <w:r>
+              <w:t>1</w:t>
+            </w:r>
+          </w:p>
+        </w:tc>
+        <w:tc>
+          <w:tcPr>
+            <w:tcW w:w="2165" w:type="dxa"/>
+          </w:tcPr>
+          <w:p>
+            <w:pPr>
+              <w:spacing w:line="220" w:lineRule="atLeast"/>
+            </w:pPr>
+            <w:r>
+              <w:t>USB HUB</w:t>
+            </w:r>
+          </w:p>
+        </w:tc>
+        <w:tc>
+          <w:tcPr>
+            <w:tcW w:w="2381" w:type="dxa"/>
+          </w:tcPr>
+          <w:p>
+            <w:pPr>
+              <w:spacing w:line="220" w:lineRule="atLeast"/>
+              <w:rPr>
+                <w:color w:val="00FF00"/>
+                <w:highlight w:val="black"/>
+              </w:rPr>
+            </w:pPr>
+            <w:r>
+              <w:rPr>
+                <w:color w:val="00FF00"/>
+                <w:highlight w:val="black"/>
+              </w:rPr>
+              <w:t>在</w:t>
+            </w:r>
+            <w:r>
+              <w:rPr>
+                <w:rFonts w:hint="eastAsia"/>
+                <w:color w:val="00FF00"/>
+                <w:highlight w:val="black"/>
+              </w:rPr>
+              <w:t>U</w:t>
+            </w:r>
+            <w:r>
+              <w:rPr>
+                <w:color w:val="00FF00"/>
+                <w:highlight w:val="black"/>
+              </w:rPr>
+              <w:t>SB2</w:t>
+            </w:r>
+            <w:r>
+              <w:rPr>
+                <w:color w:val="00FF00"/>
+                <w:highlight w:val="black"/>
+              </w:rPr>
+              <w:t>接入下级</w:t>
+            </w:r>
+            <w:r>
+              <w:rPr>
+                <w:rFonts w:hint="eastAsia"/>
+                <w:color w:val="00FF00"/>
+                <w:highlight w:val="black"/>
+              </w:rPr>
+              <w:t>U</w:t>
+            </w:r>
+            <w:r>
+              <w:rPr>
+                <w:color w:val="00FF00"/>
+                <w:highlight w:val="black"/>
+              </w:rPr>
+              <w:t>SBHUB</w:t>
+            </w:r>
+            <w:r>
+              <w:rPr>
+                <w:color w:val="00FF00"/>
+                <w:highlight w:val="black"/>
+              </w:rPr>
+              <w:t>，并连接</w:t>
+            </w:r>
+            <w:r>
+              <w:rPr>
+                <w:rFonts w:hint="eastAsia"/>
+                <w:color w:val="00FF00"/>
+                <w:highlight w:val="black"/>
+              </w:rPr>
+              <w:t>j</w:t>
+            </w:r>
+            <w:r>
+              <w:rPr>
+                <w:color w:val="00FF00"/>
+                <w:highlight w:val="black"/>
+              </w:rPr>
+              <w:t>link</w:t>
+            </w:r>
+            <w:r>
+              <w:rPr>
+                <w:color w:val="00FF00"/>
+                <w:highlight w:val="black"/>
+              </w:rPr>
+              <w:t>等子设备</w:t>
+            </w:r>
+          </w:p>
+        </w:tc>
+        <w:tc>
+          <w:tcPr>
+            <w:tcW w:w="1952" w:type="dxa"/>
+          </w:tcPr>
+          <w:p>
+            <w:pPr>
+              <w:spacing w:line="220" w:lineRule="atLeast"/>
+              <w:rPr>
+                <w:rFonts w:hint="eastAsia"/>
+                <w:color w:val="00FF00"/>
+                <w:highlight w:val="black"/>
+              </w:rPr>
+            </w:pPr>
+            <w:r>
+              <w:rPr>
+                <w:rFonts w:hint="eastAsia"/>
+                <w:color w:val="00FF00"/>
+                <w:highlight w:val="black"/>
+              </w:rPr>
+              <w:t>P</w:t>
+            </w:r>
+            <w:r>
+              <w:rPr>
+                <w:color w:val="00FF00"/>
+                <w:highlight w:val="black"/>
+              </w:rPr>
+              <w:t>ASS</w:t>
+            </w:r>
+          </w:p>
+        </w:tc>
+      </w:tr>
+    </w:tbl>
+    <w:p>
+      <w:pPr>
+        <w:spacing w:line="220" w:lineRule="atLeast"/>
+      </w:pPr>
+    </w:p>
+    <w:p>
+      <w:pPr>
+        <w:spacing w:line="220" w:lineRule="atLeast"/>
+        <w:rPr>
+          <w:rFonts w:hint="eastAsia"/>
+        </w:rPr>
       </w:pPr>
     </w:p>
     <w:p>
@@ -1348,6 +1806,7 @@
         <w:rPr>
           <w:rFonts w:hint="eastAsia"/>
         </w:rPr>
+        <w:lastRenderedPageBreak/>
         <w:t>耐久性测试：</w:t>
       </w:r>
     </w:p>
@@ -1371,9 +1830,6 @@
     <w:p>
       <w:pPr>
         <w:spacing w:line="220" w:lineRule="atLeast"/>
-        <w:rPr>
-          <w:rFonts w:hint="eastAsia"/>
-        </w:rPr>
       </w:pPr>
     </w:p>
     <w:tbl>
@@ -2081,7 +2537,7 @@
     <w:lsdException w:name="Table Web 2" w:semiHidden="1" w:unhideWhenUsed="1"/>
     <w:lsdException w:name="Table Web 3" w:semiHidden="1" w:unhideWhenUsed="1"/>
     <w:lsdException w:name="Balloon Text" w:semiHidden="1" w:unhideWhenUsed="1"/>
-    <w:lsdException w:name="Table Grid" w:semiHidden="1" w:uiPriority="59" w:unhideWhenUsed="1"/>
+    <w:lsdException w:name="Table Grid" w:uiPriority="59"/>
     <w:lsdException w:name="Table Theme" w:semiHidden="1" w:unhideWhenUsed="1"/>
     <w:lsdException w:name="Placeholder Text" w:semiHidden="1"/>
     <w:lsdException w:name="No Spacing" w:uiPriority="1" w:qFormat="1"/>
@@ -2307,7 +2763,7 @@
   <w:style w:type="paragraph" w:default="1" w:styleId="a">
     <w:name w:val="Normal"/>
     <w:qFormat/>
-    <w:rsid w:val="00323B43"/>
+    <w:rsid w:val="008D3977"/>
     <w:pPr>
       <w:adjustRightInd w:val="0"/>
       <w:snapToGrid w:val="0"/>

</xml_diff>